<commit_message>
Added New Qualtrics Definition files for v3 and v4 of survey
</commit_message>
<xml_diff>
--- a/qualtrics/SSA_v4_Part1.docx
+++ b/qualtrics/SSA_v4_Part1.docx
@@ -15,6 +15,298 @@
   <w:body>
     <w:p>
       <w:pPr/>
+    </w:p>
+  </w:body>
+  <w:body>
+    <w:p>
+      <w:pPr>
+        <w:pStyle w:val="H2"/>
+      </w:pPr>
+      <w:r>
+        <w:t>Survey Flow</w:t>
+      </w:r>
+    </w:p>
+  </w:body>
+  <w:body>
+    <w:p>
+      <w:pPr>
+        <w:keepNext/>
+        <w:pStyle w:val="SFGreen"/>
+        <w:ind w:left="0"/>
+      </w:pPr>
+      <w:r>
+        <w:t>EmbeddedData</w:t>
+      </w:r>
+    </w:p>
+  </w:body>
+  <w:body>
+    <w:p>
+      <w:pPr>
+        <w:keepNext/>
+        <w:pStyle w:val="SFGreen"/>
+        <w:ind w:firstLine="400" w:left="0"/>
+      </w:pPr>
+      <w:r>
+        <w:t>surveyArm = notSet</w:t>
+      </w:r>
+    </w:p>
+  </w:body>
+  <w:body>
+    <w:p>
+      <w:pPr>
+        <w:keepNext/>
+        <w:pStyle w:val="SFGray"/>
+        <w:ind w:left="0"/>
+      </w:pPr>
+      <w:r>
+        <w:t>Block: Consent (2 Questions)</w:t>
+      </w:r>
+    </w:p>
+  </w:body>
+  <w:body>
+    <w:p>
+      <w:pPr>
+        <w:keepNext/>
+        <w:pStyle w:val="SFBlue"/>
+        <w:ind w:left="0"/>
+      </w:pPr>
+      <w:r>
+        <w:t>Branch: New Branch</w:t>
+      </w:r>
+    </w:p>
+  </w:body>
+  <w:body>
+    <w:p>
+      <w:pPr>
+        <w:keepNext/>
+        <w:pStyle w:val="SFBlue"/>
+        <w:ind w:firstLine="400" w:left="0"/>
+      </w:pPr>
+      <w:r>
+        <w:t>If</w:t>
+      </w:r>
+    </w:p>
+  </w:body>
+  <w:body>
+    <w:p>
+      <w:pPr>
+        <w:keepNext/>
+        <w:pStyle w:val="SFBlue"/>
+        <w:ind w:firstLine="800" w:left="0"/>
+      </w:pPr>
+      <w:r>
+        <w:t>If Do you consent to this research study? No Is Selected </w:t>
+      </w:r>
+    </w:p>
+  </w:body>
+  <w:body>
+    <w:p>
+      <w:pPr>
+        <w:keepNext/>
+        <w:pStyle w:val="SFRed"/>
+        <w:ind w:left="400"/>
+      </w:pPr>
+      <w:r>
+        <w:t>EndSurvey: Advanced</w:t>
+      </w:r>
+    </w:p>
+  </w:body>
+  <w:body>
+    <w:p>
+      <w:pPr>
+        <w:keepNext/>
+        <w:pStyle w:val="SFGray"/>
+        <w:ind w:left="0"/>
+      </w:pPr>
+      <w:r>
+        <w:t>Standard: ProlificId (3 Questions)</w:t>
+      </w:r>
+    </w:p>
+  </w:body>
+  <w:body>
+    <w:p>
+      <w:pPr>
+        <w:keepNext/>
+        <w:pStyle w:val="SFPurple"/>
+        <w:ind w:left="0"/>
+      </w:pPr>
+      <w:r>
+        <w:t>BlockRandomizer: 1 - Evenly Present Elements</w:t>
+      </w:r>
+    </w:p>
+  </w:body>
+  <w:body>
+    <w:p>
+      <w:pPr>
+        <w:keepNext/>
+        <w:pStyle w:val="SFGray"/>
+        <w:ind w:left="400"/>
+      </w:pPr>
+      <w:r>
+        <w:t>Standard: Arm1_Control (2 Questions)</w:t>
+      </w:r>
+    </w:p>
+  </w:body>
+  <w:body>
+    <w:p>
+      <w:pPr>
+        <w:keepNext/>
+        <w:pStyle w:val="SFGray"/>
+        <w:ind w:left="400"/>
+      </w:pPr>
+      <w:r>
+        <w:t>Standard: Arm2_GeneralInfo (2 Questions)</w:t>
+      </w:r>
+    </w:p>
+  </w:body>
+  <w:body>
+    <w:p>
+      <w:pPr>
+        <w:keepNext/>
+        <w:pStyle w:val="SFGray"/>
+        <w:ind w:left="400"/>
+      </w:pPr>
+      <w:r>
+        <w:t>Standard: Arm3_Tips (2 Questions)</w:t>
+      </w:r>
+    </w:p>
+  </w:body>
+  <w:body>
+    <w:p>
+      <w:pPr>
+        <w:keepNext/>
+        <w:pStyle w:val="SFGray"/>
+        <w:ind w:left="400"/>
+      </w:pPr>
+      <w:r>
+        <w:t>Block: Arm4_Training (14 Questions)</w:t>
+      </w:r>
+    </w:p>
+  </w:body>
+  <w:body>
+    <w:p>
+      <w:pPr>
+        <w:keepNext/>
+        <w:pStyle w:val="SFGray"/>
+        <w:ind w:left="0"/>
+      </w:pPr>
+      <w:r>
+        <w:t>Standard: Trust (3 Questions)</w:t>
+      </w:r>
+    </w:p>
+  </w:body>
+  <w:body>
+    <w:p>
+      <w:pPr>
+        <w:keepNext/>
+        <w:pStyle w:val="SFGray"/>
+        <w:ind w:left="0"/>
+      </w:pPr>
+      <w:r>
+        <w:t>Standard: Income (3 Questions)</w:t>
+      </w:r>
+    </w:p>
+  </w:body>
+  <w:body>
+    <w:p>
+      <w:pPr>
+        <w:keepNext/>
+        <w:pStyle w:val="SFGray"/>
+        <w:ind w:left="0"/>
+      </w:pPr>
+      <w:r>
+        <w:t>Standard: Demographics (6 Questions)</w:t>
+      </w:r>
+    </w:p>
+  </w:body>
+  <w:body>
+    <w:p>
+      <w:pPr>
+        <w:keepNext/>
+        <w:pStyle w:val="SFBlue"/>
+        <w:ind w:left="0"/>
+      </w:pPr>
+      <w:r>
+        <w:t>WebService: POST - https://k2gy69kvfc.execute-api.us-east-2.amazonaws.com/prod/email - Fire and Forget</w:t>
+      </w:r>
+    </w:p>
+  </w:body>
+  <w:body>
+    <w:p>
+      <w:pPr>
+        <w:keepNext/>
+        <w:pStyle w:val="SFGray"/>
+        <w:ind w:left="0"/>
+      </w:pPr>
+      <w:r>
+        <w:t>Standard: Attention (2 Questions)</w:t>
+      </w:r>
+    </w:p>
+  </w:body>
+  <w:body>
+    <w:tbl>
+      <w:tblPr>
+        <w:tblW w:w="0" w:type="auto"/>
+        <w:tblGrid>
+          <w:gridCol w:w="1368"/>
+          <w:gridCol w:w="8208"/>
+        </w:tblGrid>
+      </w:tblPr>
+      <w:tr>
+        <w:trPr>
+          <w:trHeight w:val="300"/>
+        </w:trPr>
+        <w:tc>
+          <w:tcPr>
+            <w:tcW w:w="1368" w:type="dxa"/>
+            <w:tcBorders>
+              <w:top w:val="nil"/>
+              <w:left w:val="nil"/>
+              <w:bottom w:val="nil"/>
+              <w:right w:val="nil"/>
+            </w:tcBorders>
+          </w:tcPr>
+          <w:p>
+            <w:pPr>
+              <w:rPr>
+                <w:color w:val="cccccc"/>
+              </w:rPr>
+            </w:pPr>
+            <w:r>
+              <w:rPr>
+                <w:color w:val="cccccc"/>
+              </w:rPr>
+              <w:t>Page Break</w:t>
+            </w:r>
+          </w:p>
+        </w:tc>
+        <w:tc>
+          <w:tcPr>
+            <w:tcW w:w="8208" w:type="dxa"/>
+            <w:tcBorders>
+              <w:top w:val="nil"/>
+              <w:left w:val="nil"/>
+              <w:bottom w:val="nil"/>
+              <w:right w:val="nil"/>
+            </w:tcBorders>
+          </w:tcPr>
+          <w:p>
+            <w:rPr>
+              <w:color w:val="cccccc"/>
+            </w:rPr>
+            <w:pPr>
+              <w:jc w:val="center"/>
+              <w:pBdr>
+                <w:top w:val="single" w:sz="8" w:space="0" w:color="cccccc"/>
+              </w:pBdr>
+              <w:spacing w:before="120" w:after="120" w:line="120" w:lineRule="auto"/>
+            </w:pPr>
+          </w:p>
+        </w:tc>
+      </w:tr>
+    </w:tbl>
+    <w:p>
+      <w:br w:type="page"/>
     </w:p>
   </w:body>
   <w:body>
@@ -1077,7 +1369,9 @@
       </w:pPr>
       <w:r>
         <w:rPr/>
-        <w:t xml:space="preserve">training_intro </w:t>
+        <w:t xml:space="preserve">training_intro  
+Qualtrics.SurveyEngine.setEmbeddedData("surveyArm", "arm4_training");
+</w:t>
       </w:r>
       <w:r>
         <w:rPr>

</xml_diff>